<commit_message>
Import Data button implemented in the dashboard.html file. The button is styled using CSS and JavaScript to provide a better user experience. The import functionality is handled in the import.js file, which uses AJAX to send a request to the server when the button is clicked. The server processes the request and returns a response, which is then displayed to the user.
</commit_message>
<xml_diff>
--- a/Documentation/CODEBOOK.docx
+++ b/Documentation/CODEBOOK.docx
@@ -2219,7 +2219,7 @@
           <w:szCs w:val="32"/>
         </w:rPr>
         <w:drawing>
-          <wp:inline distT="0" distB="0" distL="0" distR="0" wp14:anchorId="22314C8E" wp14:editId="75626956">
+          <wp:inline distT="0" distB="0" distL="0" distR="0" wp14:anchorId="22314C8E" wp14:editId="519E1D6C">
             <wp:extent cx="5731510" cy="3010535"/>
             <wp:effectExtent l="0" t="0" r="2540" b="0"/>
             <wp:docPr id="1228976063" name="Picture 2"/>
@@ -4835,6 +4835,383 @@
           <w:szCs w:val="32"/>
         </w:rPr>
         <w:lastRenderedPageBreak/>
+        <w:t>Click the “High Alert” tab below the “Dashboard” tab to move to the High Alert page</w:t>
+      </w:r>
+    </w:p>
+    <w:p>
+      <w:pPr>
+        <w:pStyle w:val="ListParagraph"/>
+        <w:rPr>
+          <w:rFonts w:cstheme="minorHAnsi"/>
+          <w:sz w:val="32"/>
+          <w:szCs w:val="32"/>
+        </w:rPr>
+      </w:pPr>
+      <w:r>
+        <w:rPr>
+          <w:rFonts w:cstheme="minorHAnsi"/>
+          <w:noProof/>
+          <w:sz w:val="32"/>
+          <w:szCs w:val="32"/>
+        </w:rPr>
+        <w:drawing>
+          <wp:inline distT="0" distB="0" distL="0" distR="0" wp14:anchorId="0D7196DE" wp14:editId="5BEA968A">
+            <wp:extent cx="5731510" cy="3079115"/>
+            <wp:effectExtent l="0" t="0" r="2540" b="6985"/>
+            <wp:docPr id="474366642" name="Picture 2"/>
+            <wp:cNvGraphicFramePr>
+              <a:graphicFrameLocks xmlns:a="http://schemas.openxmlformats.org/drawingml/2006/main" noChangeAspect="1"/>
+            </wp:cNvGraphicFramePr>
+            <a:graphic xmlns:a="http://schemas.openxmlformats.org/drawingml/2006/main">
+              <a:graphicData uri="http://schemas.openxmlformats.org/drawingml/2006/picture">
+                <pic:pic xmlns:pic="http://schemas.openxmlformats.org/drawingml/2006/picture">
+                  <pic:nvPicPr>
+                    <pic:cNvPr id="474366642" name="Picture 474366642"/>
+                    <pic:cNvPicPr/>
+                  </pic:nvPicPr>
+                  <pic:blipFill>
+                    <a:blip r:embed="rId35" cstate="print">
+                      <a:extLst>
+                        <a:ext uri="{28A0092B-C50C-407E-A947-70E740481C1C}">
+                          <a14:useLocalDpi xmlns:a14="http://schemas.microsoft.com/office/drawing/2010/main" val="0"/>
+                        </a:ext>
+                      </a:extLst>
+                    </a:blip>
+                    <a:stretch>
+                      <a:fillRect/>
+                    </a:stretch>
+                  </pic:blipFill>
+                  <pic:spPr>
+                    <a:xfrm>
+                      <a:off x="0" y="0"/>
+                      <a:ext cx="5731510" cy="3079115"/>
+                    </a:xfrm>
+                    <a:prstGeom prst="rect">
+                      <a:avLst/>
+                    </a:prstGeom>
+                  </pic:spPr>
+                </pic:pic>
+              </a:graphicData>
+            </a:graphic>
+          </wp:inline>
+        </w:drawing>
+      </w:r>
+    </w:p>
+    <w:p>
+      <w:pPr>
+        <w:pStyle w:val="ListParagraph"/>
+        <w:jc w:val="center"/>
+        <w:rPr>
+          <w:rFonts w:cstheme="minorHAnsi"/>
+          <w:i/>
+          <w:iCs/>
+        </w:rPr>
+      </w:pPr>
+      <w:r>
+        <w:rPr>
+          <w:rFonts w:cstheme="minorHAnsi"/>
+          <w:i/>
+          <w:iCs/>
+        </w:rPr>
+        <w:t xml:space="preserve">Fig </w:t>
+      </w:r>
+      <w:r>
+        <w:rPr>
+          <w:rFonts w:cstheme="minorHAnsi"/>
+          <w:i/>
+          <w:iCs/>
+        </w:rPr>
+        <w:t>10</w:t>
+      </w:r>
+      <w:r>
+        <w:rPr>
+          <w:rFonts w:cstheme="minorHAnsi"/>
+          <w:i/>
+          <w:iCs/>
+        </w:rPr>
+        <w:t>:</w:t>
+      </w:r>
+      <w:r>
+        <w:rPr>
+          <w:rFonts w:cstheme="minorHAnsi"/>
+          <w:i/>
+          <w:iCs/>
+        </w:rPr>
+        <w:t xml:space="preserve"> High Alert Page</w:t>
+      </w:r>
+      <w:r>
+        <w:rPr>
+          <w:rFonts w:cstheme="minorHAnsi"/>
+          <w:i/>
+          <w:iCs/>
+        </w:rPr>
+        <w:t xml:space="preserve"> </w:t>
+      </w:r>
+    </w:p>
+    <w:p>
+      <w:pPr>
+        <w:rPr>
+          <w:rFonts w:cstheme="minorHAnsi"/>
+          <w:i/>
+          <w:iCs/>
+        </w:rPr>
+      </w:pPr>
+    </w:p>
+    <w:p>
+      <w:pPr>
+        <w:pStyle w:val="ListParagraph"/>
+        <w:numPr>
+          <w:ilvl w:val="0"/>
+          <w:numId w:val="4"/>
+        </w:numPr>
+        <w:rPr>
+          <w:rFonts w:cstheme="minorHAnsi"/>
+          <w:sz w:val="32"/>
+          <w:szCs w:val="32"/>
+        </w:rPr>
+      </w:pPr>
+      <w:r>
+        <w:rPr>
+          <w:rFonts w:cstheme="minorHAnsi"/>
+          <w:sz w:val="32"/>
+          <w:szCs w:val="32"/>
+        </w:rPr>
+        <w:t>Export as PDF or Excel using the buttons at the top-right corner</w:t>
+      </w:r>
+    </w:p>
+    <w:p>
+      <w:pPr>
+        <w:pStyle w:val="ListParagraph"/>
+        <w:rPr>
+          <w:rFonts w:cstheme="minorHAnsi"/>
+          <w:sz w:val="32"/>
+          <w:szCs w:val="32"/>
+        </w:rPr>
+      </w:pPr>
+      <w:r>
+        <w:rPr>
+          <w:rFonts w:cstheme="minorHAnsi"/>
+          <w:noProof/>
+          <w:sz w:val="32"/>
+          <w:szCs w:val="32"/>
+        </w:rPr>
+        <mc:AlternateContent>
+          <mc:Choice Requires="wpi">
+            <w:drawing>
+              <wp:anchor distT="0" distB="0" distL="114300" distR="114300" simplePos="0" relativeHeight="251673600" behindDoc="0" locked="0" layoutInCell="1" allowOverlap="1" wp14:anchorId="07BC29FC" wp14:editId="5300284A">
+                <wp:simplePos x="0" y="0"/>
+                <wp:positionH relativeFrom="column">
+                  <wp:posOffset>5233140</wp:posOffset>
+                </wp:positionH>
+                <wp:positionV relativeFrom="paragraph">
+                  <wp:posOffset>439995</wp:posOffset>
+                </wp:positionV>
+                <wp:extent cx="1005480" cy="498600"/>
+                <wp:effectExtent l="38100" t="38100" r="42545" b="34925"/>
+                <wp:wrapNone/>
+                <wp:docPr id="359758989" name="Ink 4"/>
+                <wp:cNvGraphicFramePr/>
+                <a:graphic xmlns:a="http://schemas.openxmlformats.org/drawingml/2006/main">
+                  <a:graphicData uri="http://schemas.microsoft.com/office/word/2010/wordprocessingInk">
+                    <w14:contentPart bwMode="auto" r:id="rId36">
+                      <w14:nvContentPartPr>
+                        <w14:cNvContentPartPr/>
+                      </w14:nvContentPartPr>
+                      <w14:xfrm>
+                        <a:off x="0" y="0"/>
+                        <a:ext cx="1005480" cy="498600"/>
+                      </w14:xfrm>
+                    </w14:contentPart>
+                  </a:graphicData>
+                </a:graphic>
+              </wp:anchor>
+            </w:drawing>
+          </mc:Choice>
+          <mc:Fallback>
+            <w:pict>
+              <v:shapetype w14:anchorId="7D751C7E" id="_x0000_t75" coordsize="21600,21600" o:spt="75" o:preferrelative="t" path="m@4@5l@4@11@9@11@9@5xe" filled="f" stroked="f">
+                <v:stroke joinstyle="miter"/>
+                <v:formulas>
+                  <v:f eqn="if lineDrawn pixelLineWidth 0"/>
+                  <v:f eqn="sum @0 1 0"/>
+                  <v:f eqn="sum 0 0 @1"/>
+                  <v:f eqn="prod @2 1 2"/>
+                  <v:f eqn="prod @3 21600 pixelWidth"/>
+                  <v:f eqn="prod @3 21600 pixelHeight"/>
+                  <v:f eqn="sum @0 0 1"/>
+                  <v:f eqn="prod @6 1 2"/>
+                  <v:f eqn="prod @7 21600 pixelWidth"/>
+                  <v:f eqn="sum @8 21600 0"/>
+                  <v:f eqn="prod @7 21600 pixelHeight"/>
+                  <v:f eqn="sum @10 21600 0"/>
+                </v:formulas>
+                <v:path o:extrusionok="f" gradientshapeok="t" o:connecttype="rect"/>
+                <o:lock v:ext="edit" aspectratio="t"/>
+              </v:shapetype>
+              <v:shape id="Ink 4" o:spid="_x0000_s1026" type="#_x0000_t75" style="position:absolute;margin-left:411.55pt;margin-top:34.15pt;width:80.15pt;height:40.2pt;z-index:251673600;visibility:visible;mso-wrap-style:square;mso-wrap-distance-left:9pt;mso-wrap-distance-top:0;mso-wrap-distance-right:9pt;mso-wrap-distance-bottom:0;mso-position-horizontal:absolute;mso-position-horizontal-relative:text;mso-position-vertical:absolute;mso-position-vertical-relative:text" o:gfxdata="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">
+                <v:imagedata r:id="rId37" o:title=""/>
+              </v:shape>
+            </w:pict>
+          </mc:Fallback>
+        </mc:AlternateContent>
+      </w:r>
+      <w:r>
+        <w:rPr>
+          <w:rFonts w:cstheme="minorHAnsi"/>
+          <w:noProof/>
+          <w:sz w:val="32"/>
+          <w:szCs w:val="32"/>
+        </w:rPr>
+        <w:drawing>
+          <wp:inline distT="0" distB="0" distL="0" distR="0" wp14:anchorId="0B75E9B0" wp14:editId="59924840">
+            <wp:extent cx="5731510" cy="3079115"/>
+            <wp:effectExtent l="0" t="0" r="2540" b="6985"/>
+            <wp:docPr id="1095891825" name="Picture 3"/>
+            <wp:cNvGraphicFramePr>
+              <a:graphicFrameLocks xmlns:a="http://schemas.openxmlformats.org/drawingml/2006/main" noChangeAspect="1"/>
+            </wp:cNvGraphicFramePr>
+            <a:graphic xmlns:a="http://schemas.openxmlformats.org/drawingml/2006/main">
+              <a:graphicData uri="http://schemas.openxmlformats.org/drawingml/2006/picture">
+                <pic:pic xmlns:pic="http://schemas.openxmlformats.org/drawingml/2006/picture">
+                  <pic:nvPicPr>
+                    <pic:cNvPr id="1095891825" name="Picture 1095891825"/>
+                    <pic:cNvPicPr/>
+                  </pic:nvPicPr>
+                  <pic:blipFill>
+                    <a:blip r:embed="rId35" cstate="print">
+                      <a:extLst>
+                        <a:ext uri="{28A0092B-C50C-407E-A947-70E740481C1C}">
+                          <a14:useLocalDpi xmlns:a14="http://schemas.microsoft.com/office/drawing/2010/main" val="0"/>
+                        </a:ext>
+                      </a:extLst>
+                    </a:blip>
+                    <a:stretch>
+                      <a:fillRect/>
+                    </a:stretch>
+                  </pic:blipFill>
+                  <pic:spPr>
+                    <a:xfrm>
+                      <a:off x="0" y="0"/>
+                      <a:ext cx="5731510" cy="3079115"/>
+                    </a:xfrm>
+                    <a:prstGeom prst="rect">
+                      <a:avLst/>
+                    </a:prstGeom>
+                  </pic:spPr>
+                </pic:pic>
+              </a:graphicData>
+            </a:graphic>
+          </wp:inline>
+        </w:drawing>
+      </w:r>
+    </w:p>
+    <w:p>
+      <w:pPr>
+        <w:pStyle w:val="ListParagraph"/>
+        <w:jc w:val="center"/>
+        <w:rPr>
+          <w:rFonts w:cstheme="minorHAnsi"/>
+          <w:i/>
+          <w:iCs/>
+        </w:rPr>
+      </w:pPr>
+      <w:r>
+        <w:rPr>
+          <w:rFonts w:cstheme="minorHAnsi"/>
+          <w:i/>
+          <w:iCs/>
+        </w:rPr>
+        <w:t xml:space="preserve">Fig </w:t>
+      </w:r>
+      <w:r>
+        <w:rPr>
+          <w:rFonts w:cstheme="minorHAnsi"/>
+          <w:i/>
+          <w:iCs/>
+        </w:rPr>
+        <w:t>1</w:t>
+      </w:r>
+      <w:r>
+        <w:rPr>
+          <w:rFonts w:cstheme="minorHAnsi"/>
+          <w:i/>
+          <w:iCs/>
+        </w:rPr>
+        <w:t>1</w:t>
+      </w:r>
+      <w:r>
+        <w:rPr>
+          <w:rFonts w:cstheme="minorHAnsi"/>
+          <w:i/>
+          <w:iCs/>
+        </w:rPr>
+        <w:t>:</w:t>
+      </w:r>
+      <w:r>
+        <w:rPr>
+          <w:rFonts w:cstheme="minorHAnsi"/>
+          <w:i/>
+          <w:iCs/>
+        </w:rPr>
+        <w:t xml:space="preserve"> </w:t>
+      </w:r>
+      <w:r>
+        <w:rPr>
+          <w:rFonts w:cstheme="minorHAnsi"/>
+          <w:i/>
+          <w:iCs/>
+        </w:rPr>
+        <w:t>Download Buttons</w:t>
+      </w:r>
+      <w:r>
+        <w:rPr>
+          <w:rFonts w:cstheme="minorHAnsi"/>
+          <w:i/>
+          <w:iCs/>
+        </w:rPr>
+        <w:t xml:space="preserve"> </w:t>
+      </w:r>
+    </w:p>
+    <w:p>
+      <w:pPr>
+        <w:pStyle w:val="ListParagraph"/>
+        <w:rPr>
+          <w:rFonts w:cstheme="minorHAnsi"/>
+          <w:sz w:val="32"/>
+          <w:szCs w:val="32"/>
+        </w:rPr>
+      </w:pPr>
+    </w:p>
+    <w:p>
+      <w:pPr>
+        <w:pStyle w:val="ListParagraph"/>
+        <w:rPr>
+          <w:rFonts w:cstheme="minorHAnsi"/>
+          <w:sz w:val="32"/>
+          <w:szCs w:val="32"/>
+        </w:rPr>
+      </w:pPr>
+    </w:p>
+    <w:p>
+      <w:pPr>
+        <w:pStyle w:val="ListParagraph"/>
+        <w:numPr>
+          <w:ilvl w:val="0"/>
+          <w:numId w:val="4"/>
+        </w:numPr>
+        <w:rPr>
+          <w:rFonts w:cstheme="minorHAnsi"/>
+          <w:sz w:val="32"/>
+          <w:szCs w:val="32"/>
+        </w:rPr>
+      </w:pPr>
+      <w:r>
+        <w:rPr>
+          <w:rFonts w:cstheme="minorHAnsi"/>
+          <w:sz w:val="32"/>
+          <w:szCs w:val="32"/>
+        </w:rPr>
+        <w:lastRenderedPageBreak/>
         <w:t>For logging out use the “Log Out” option available at the main dashboard page’s bottom-left.</w:t>
       </w:r>
     </w:p>
@@ -4872,7 +5249,7 @@
                 <wp:cNvGraphicFramePr/>
                 <a:graphic xmlns:a="http://schemas.openxmlformats.org/drawingml/2006/main">
                   <a:graphicData uri="http://schemas.microsoft.com/office/word/2010/wordprocessingInk">
-                    <w14:contentPart bwMode="auto" r:id="rId35">
+                    <w14:contentPart bwMode="auto" r:id="rId38">
                       <w14:nvContentPartPr>
                         <w14:cNvContentPartPr/>
                       </w14:nvContentPartPr>
@@ -4889,7 +5266,7 @@
           <mc:Fallback>
             <w:pict>
               <v:shape w14:anchorId="0710F2EC" id="Ink 25" o:spid="_x0000_s1026" type="#_x0000_t75" style="position:absolute;margin-left:34.05pt;margin-top:206.65pt;width:89.3pt;height:47.75pt;z-index:251672576;visibility:visible;mso-wrap-style:square;mso-wrap-distance-left:9pt;mso-wrap-distance-top:0;mso-wrap-distance-right:9pt;mso-wrap-distance-bottom:0;mso-position-horizontal:absolute;mso-position-horizontal-relative:text;mso-position-vertical:absolute;mso-position-vertical-relative:text" o:gfxdata="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">
-                <v:imagedata r:id="rId36" o:title=""/>
+                <v:imagedata r:id="rId39" o:title=""/>
               </v:shape>
             </w:pict>
           </mc:Fallback>
@@ -4969,7 +5346,15 @@
           <w:i/>
           <w:iCs/>
         </w:rPr>
-        <w:t>10</w:t>
+        <w:t>1</w:t>
+      </w:r>
+      <w:r>
+        <w:rPr>
+          <w:rFonts w:cstheme="minorHAnsi"/>
+          <w:i/>
+          <w:iCs/>
+        </w:rPr>
+        <w:t>2</w:t>
       </w:r>
       <w:r>
         <w:rPr>
@@ -6578,6 +6963,34 @@
           <inkml:channelProperty channel="F" name="resolution" value="0" units="1/dev"/>
         </inkml:channelProperties>
       </inkml:inkSource>
+      <inkml:timestamp xml:id="ts0" timeString="2025-05-08T15:33:31.480"/>
+    </inkml:context>
+    <inkml:brush xml:id="br0">
+      <inkml:brushProperty name="width" value="0.035" units="cm"/>
+      <inkml:brushProperty name="height" value="0.035" units="cm"/>
+      <inkml:brushProperty name="color" value="#E71224"/>
+    </inkml:brush>
+  </inkml:definitions>
+  <inkml:trace contextRef="#ctx0" brushRef="#br0">2101 1355 24575,'-3'2'0,"1"0"0,-1-1 0,0 1 0,0-1 0,0 1 0,0-1 0,0 0 0,0 0 0,0 0 0,0 0 0,-6 0 0,-42 1 0,30-1 0,-484 2 0,279-4 0,131-3 0,0-4 0,0-3 0,-175-47 0,-51-14 0,302 67 0,1-1 0,0 0 0,0-2 0,1 0 0,0-1 0,0-1 0,1 0 0,0-1 0,1-1 0,1-1 0,-16-16 0,14 7 0,2 0 0,-14-28 0,12 20 0,0-3 0,1 0 0,3-2 0,0 1 0,-9-55 0,14 49 0,3-1 0,1 0 0,1 0 0,7-56 0,-3 80 0,1-1 0,0 2 0,2-1 0,0 0 0,13-29 0,-1 10 0,32-48 0,-43 76 0,0-1 0,1 1 0,1 0 0,-1 1 0,1-1 0,1 2 0,-1-1 0,1 1 0,0 0 0,0 1 0,12-5 0,14-4 0,67-18 0,-50 17 0,-7 2 0,2 1 0,0 3 0,54-5 0,43-4 0,44-4 0,253 23 0,-385 5 0,-1 3 0,0 2 0,74 25 0,-55-15 0,127 47 0,-13-4 0,-157-52 0,0 1 0,-2 2 0,1 1 0,-2 1 0,50 39 0,-8-7 0,-43-29 0,0 1 0,-2 1 0,0 1 0,-2 1 0,0 2 0,-2 0 0,-1 1 0,-1 1 0,-1 0 0,26 60 0,-37-71 0,-1 1 0,6 29 0,1 2 0,-10-39 0,0 0 0,-1 0 0,-1 1 0,1-1 0,-2 0 0,1 1 0,-2-1 0,1 1 0,-1-1 0,-1 0 0,0 0 0,0 0 0,-1 0 0,0 0 0,-1 0 0,0 0 0,0-1 0,-1 0 0,-1 0 0,1 0 0,-9 9 0,1-2 0,-1 0 0,-1 0 0,-1-1 0,0-1 0,-1-1 0,0 0 0,-1-1 0,0-1 0,-1-1 0,0 0 0,-1-2 0,-30 10 0,-5-3 0,0-2 0,0-3 0,-85 6 0,6-12 0,99-6 0,-1 3 0,1 1 0,-1 2 0,1 1 0,-58 16 0,24 7-1365,43-17-5461</inkml:trace>
+</inkml:ink>
+</file>
+
+<file path=word/ink/ink12.xml><?xml version="1.0" encoding="utf-8"?>
+<inkml:ink xmlns:inkml="http://www.w3.org/2003/InkML">
+  <inkml:definitions>
+    <inkml:context xml:id="ctx0">
+      <inkml:inkSource xml:id="inkSrc0">
+        <inkml:traceFormat>
+          <inkml:channel name="X" type="integer" min="-2.14748E9" max="2.14748E9" units="cm"/>
+          <inkml:channel name="Y" type="integer" min="-2.14748E9" max="2.14748E9" units="cm"/>
+          <inkml:channel name="F" type="integer" max="32767" units="dev"/>
+        </inkml:traceFormat>
+        <inkml:channelProperties>
+          <inkml:channelProperty channel="X" name="resolution" value="1000" units="1/cm"/>
+          <inkml:channelProperty channel="Y" name="resolution" value="1000" units="1/cm"/>
+          <inkml:channelProperty channel="F" name="resolution" value="0" units="1/dev"/>
+        </inkml:channelProperties>
+      </inkml:inkSource>
       <inkml:timestamp xml:id="ts0" timeString="2025-05-01T15:42:06.568"/>
     </inkml:context>
     <inkml:brush xml:id="br0">

</xml_diff>